<commit_message>
MCD + Doc + Planification
</commit_message>
<xml_diff>
--- a/docs/analysis/DocumentationTechnique.docx
+++ b/docs/analysis/DocumentationTechnique.docx
@@ -146,6 +146,10 @@
     <w:p>
       <w:pPr>
         <w:pStyle w:val="Titre1"/>
+        <w:numPr>
+          <w:ilvl w:val="0"/>
+          <w:numId w:val="1"/>
+        </w:numPr>
       </w:pPr>
       <w:bookmarkStart w:id="0" w:name="_Toc8108966"/>
       <w:r>
@@ -155,9 +159,105 @@
       <w:bookmarkEnd w:id="0"/>
     </w:p>
     <w:p>
+      <w:pPr>
+        <w:pStyle w:val="Titre2"/>
+      </w:pPr>
+      <w:r>
+        <w:t>Introduction</w:t>
+      </w:r>
+    </w:p>
+    <w:p>
       <w:bookmarkStart w:id="1" w:name="_GoBack"/>
       <w:bookmarkEnd w:id="1"/>
     </w:p>
+    <w:p>
+      <w:pPr>
+        <w:pStyle w:val="Titre2"/>
+      </w:pPr>
+      <w:r>
+        <w:t>Organisation</w:t>
+      </w:r>
+    </w:p>
+    <w:p/>
+    <w:p>
+      <w:pPr>
+        <w:pStyle w:val="Titre2"/>
+      </w:pPr>
+      <w:r>
+        <w:t>Objectifs</w:t>
+      </w:r>
+    </w:p>
+    <w:p/>
+    <w:p>
+      <w:pPr>
+        <w:pStyle w:val="Titre1"/>
+        <w:numPr>
+          <w:ilvl w:val="0"/>
+          <w:numId w:val="1"/>
+        </w:numPr>
+      </w:pPr>
+      <w:r>
+        <w:t>Analyse</w:t>
+      </w:r>
+    </w:p>
+    <w:p>
+      <w:pPr>
+        <w:pStyle w:val="Titre2"/>
+      </w:pPr>
+      <w:r>
+        <w:t>Analyse concurrentielle</w:t>
+      </w:r>
+    </w:p>
+    <w:p/>
+    <w:p>
+      <w:pPr>
+        <w:pStyle w:val="Titre2"/>
+      </w:pPr>
+      <w:r>
+        <w:t>Cahier des charges</w:t>
+      </w:r>
+    </w:p>
+    <w:p/>
+    <w:p>
+      <w:pPr>
+        <w:pStyle w:val="Titre2"/>
+      </w:pPr>
+      <w:r>
+        <w:t>Stratégie de tests</w:t>
+      </w:r>
+    </w:p>
+    <w:p/>
+    <w:p>
+      <w:pPr>
+        <w:pStyle w:val="Titre2"/>
+      </w:pPr>
+      <w:r>
+        <w:t>Planification détaillée</w:t>
+      </w:r>
+    </w:p>
+    <w:p/>
+    <w:p>
+      <w:pPr>
+        <w:pStyle w:val="Titre1"/>
+        <w:numPr>
+          <w:ilvl w:val="0"/>
+          <w:numId w:val="1"/>
+        </w:numPr>
+      </w:pPr>
+      <w:r>
+        <w:t>Conception</w:t>
+      </w:r>
+    </w:p>
+    <w:p>
+      <w:pPr>
+        <w:pStyle w:val="Titre2"/>
+      </w:pPr>
+      <w:r>
+        <w:t>Analyse de l’environnement</w:t>
+      </w:r>
+    </w:p>
+    <w:p/>
+    <w:p/>
     <w:sectPr>
       <w:pgSz w:w="11906" w:h="16838"/>
       <w:pgMar w:top="1417" w:right="1417" w:bottom="1417" w:left="1417" w:header="708" w:footer="708" w:gutter="0"/>
@@ -166,6 +266,103 @@
     </w:sectPr>
   </w:body>
 </w:document>
+</file>
+
+<file path=word/numbering.xml><?xml version="1.0" encoding="utf-8"?>
+<w:numbering xmlns:wpc="http://schemas.microsoft.com/office/word/2010/wordprocessingCanvas" xmlns:cx="http://schemas.microsoft.com/office/drawing/2014/chartex" xmlns:mc="http://schemas.openxmlformats.org/markup-compatibility/2006" xmlns:o="urn:schemas-microsoft-com:office:office" xmlns:r="http://schemas.openxmlformats.org/officeDocument/2006/relationships" xmlns:m="http://schemas.openxmlformats.org/officeDocument/2006/math" xmlns:v="urn:schemas-microsoft-com:vml" xmlns:wp14="http://schemas.microsoft.com/office/word/2010/wordprocessingDrawing" xmlns:wp="http://schemas.openxmlformats.org/drawingml/2006/wordprocessingDrawing" xmlns:w10="urn:schemas-microsoft-com:office:word" xmlns:w="http://schemas.openxmlformats.org/wordprocessingml/2006/main" xmlns:w14="http://schemas.microsoft.com/office/word/2010/wordml" xmlns:w15="http://schemas.microsoft.com/office/word/2012/wordml" xmlns:w16se="http://schemas.microsoft.com/office/word/2015/wordml/symex" xmlns:wpg="http://schemas.microsoft.com/office/word/2010/wordprocessingGroup" xmlns:wpi="http://schemas.microsoft.com/office/word/2010/wordprocessingInk" xmlns:wne="http://schemas.microsoft.com/office/word/2006/wordml" xmlns:wps="http://schemas.microsoft.com/office/word/2010/wordprocessingShape" mc:Ignorable="w14 w15 w16se wp14">
+  <w:abstractNum w:abstractNumId="0" w15:restartNumberingAfterBreak="0">
+    <w:nsid w:val="23F364DF"/>
+    <w:multiLevelType w:val="hybridMultilevel"/>
+    <w:tmpl w:val="EF6A4504"/>
+    <w:lvl w:ilvl="0" w:tplc="100C000F">
+      <w:start w:val="1"/>
+      <w:numFmt w:val="decimal"/>
+      <w:lvlText w:val="%1."/>
+      <w:lvlJc w:val="left"/>
+      <w:pPr>
+        <w:ind w:left="720" w:hanging="360"/>
+      </w:pPr>
+      <w:rPr>
+        <w:rFonts w:hint="default"/>
+      </w:rPr>
+    </w:lvl>
+    <w:lvl w:ilvl="1" w:tplc="100C0019" w:tentative="1">
+      <w:start w:val="1"/>
+      <w:numFmt w:val="lowerLetter"/>
+      <w:lvlText w:val="%2."/>
+      <w:lvlJc w:val="left"/>
+      <w:pPr>
+        <w:ind w:left="1440" w:hanging="360"/>
+      </w:pPr>
+    </w:lvl>
+    <w:lvl w:ilvl="2" w:tplc="100C001B" w:tentative="1">
+      <w:start w:val="1"/>
+      <w:numFmt w:val="lowerRoman"/>
+      <w:lvlText w:val="%3."/>
+      <w:lvlJc w:val="right"/>
+      <w:pPr>
+        <w:ind w:left="2160" w:hanging="180"/>
+      </w:pPr>
+    </w:lvl>
+    <w:lvl w:ilvl="3" w:tplc="100C000F" w:tentative="1">
+      <w:start w:val="1"/>
+      <w:numFmt w:val="decimal"/>
+      <w:lvlText w:val="%4."/>
+      <w:lvlJc w:val="left"/>
+      <w:pPr>
+        <w:ind w:left="2880" w:hanging="360"/>
+      </w:pPr>
+    </w:lvl>
+    <w:lvl w:ilvl="4" w:tplc="100C0019" w:tentative="1">
+      <w:start w:val="1"/>
+      <w:numFmt w:val="lowerLetter"/>
+      <w:lvlText w:val="%5."/>
+      <w:lvlJc w:val="left"/>
+      <w:pPr>
+        <w:ind w:left="3600" w:hanging="360"/>
+      </w:pPr>
+    </w:lvl>
+    <w:lvl w:ilvl="5" w:tplc="100C001B" w:tentative="1">
+      <w:start w:val="1"/>
+      <w:numFmt w:val="lowerRoman"/>
+      <w:lvlText w:val="%6."/>
+      <w:lvlJc w:val="right"/>
+      <w:pPr>
+        <w:ind w:left="4320" w:hanging="180"/>
+      </w:pPr>
+    </w:lvl>
+    <w:lvl w:ilvl="6" w:tplc="100C000F" w:tentative="1">
+      <w:start w:val="1"/>
+      <w:numFmt w:val="decimal"/>
+      <w:lvlText w:val="%7."/>
+      <w:lvlJc w:val="left"/>
+      <w:pPr>
+        <w:ind w:left="5040" w:hanging="360"/>
+      </w:pPr>
+    </w:lvl>
+    <w:lvl w:ilvl="7" w:tplc="100C0019" w:tentative="1">
+      <w:start w:val="1"/>
+      <w:numFmt w:val="lowerLetter"/>
+      <w:lvlText w:val="%8."/>
+      <w:lvlJc w:val="left"/>
+      <w:pPr>
+        <w:ind w:left="5760" w:hanging="360"/>
+      </w:pPr>
+    </w:lvl>
+    <w:lvl w:ilvl="8" w:tplc="100C001B" w:tentative="1">
+      <w:start w:val="1"/>
+      <w:numFmt w:val="lowerRoman"/>
+      <w:lvlText w:val="%9."/>
+      <w:lvlJc w:val="right"/>
+      <w:pPr>
+        <w:ind w:left="6480" w:hanging="180"/>
+      </w:pPr>
+    </w:lvl>
+  </w:abstractNum>
+  <w:num w:numId="1">
+    <w:abstractNumId w:val="0"/>
+  </w:num>
+</w:numbering>
 </file>
 
 <file path=word/styles.xml><?xml version="1.0" encoding="utf-8"?>
@@ -583,6 +780,28 @@
       <w:szCs w:val="32"/>
     </w:rPr>
   </w:style>
+  <w:style w:type="paragraph" w:styleId="Titre2">
+    <w:name w:val="heading 2"/>
+    <w:basedOn w:val="Normal"/>
+    <w:next w:val="Normal"/>
+    <w:link w:val="Titre2Car"/>
+    <w:uiPriority w:val="9"/>
+    <w:unhideWhenUsed/>
+    <w:qFormat/>
+    <w:rsid w:val="00EF2429"/>
+    <w:pPr>
+      <w:keepNext/>
+      <w:keepLines/>
+      <w:spacing w:before="40" w:after="0"/>
+      <w:outlineLvl w:val="1"/>
+    </w:pPr>
+    <w:rPr>
+      <w:rFonts w:asciiTheme="majorHAnsi" w:eastAsiaTheme="majorEastAsia" w:hAnsiTheme="majorHAnsi" w:cstheme="majorBidi"/>
+      <w:color w:val="2E74B5" w:themeColor="accent1" w:themeShade="BF"/>
+      <w:sz w:val="26"/>
+      <w:szCs w:val="26"/>
+    </w:rPr>
+  </w:style>
   <w:style w:type="character" w:default="1" w:styleId="Policepardfaut">
     <w:name w:val="Default Paragraph Font"/>
     <w:uiPriority w:val="1"/>
@@ -694,6 +913,19 @@
     <w:rPr>
       <w:color w:val="0563C1" w:themeColor="hyperlink"/>
       <w:u w:val="single"/>
+    </w:rPr>
+  </w:style>
+  <w:style w:type="character" w:customStyle="1" w:styleId="Titre2Car">
+    <w:name w:val="Titre 2 Car"/>
+    <w:basedOn w:val="Policepardfaut"/>
+    <w:link w:val="Titre2"/>
+    <w:uiPriority w:val="9"/>
+    <w:rsid w:val="00EF2429"/>
+    <w:rPr>
+      <w:rFonts w:asciiTheme="majorHAnsi" w:eastAsiaTheme="majorEastAsia" w:hAnsiTheme="majorHAnsi" w:cstheme="majorBidi"/>
+      <w:color w:val="2E74B5" w:themeColor="accent1" w:themeShade="BF"/>
+      <w:sz w:val="26"/>
+      <w:szCs w:val="26"/>
     </w:rPr>
   </w:style>
 </w:styles>
@@ -965,7 +1197,7 @@
 </file>
 
 <file path=customXml/itemProps1.xml><?xml version="1.0" encoding="utf-8"?>
-<ds:datastoreItem xmlns:ds="http://schemas.openxmlformats.org/officeDocument/2006/customXml" ds:itemID="{C2B563FB-4DF1-4F6C-B47A-93D5B153B1EF}">
+<ds:datastoreItem xmlns:ds="http://schemas.openxmlformats.org/officeDocument/2006/customXml" ds:itemID="{7FD6372E-DB66-4E28-B161-929400A9290D}">
   <ds:schemaRefs>
     <ds:schemaRef ds:uri="http://schemas.openxmlformats.org/officeDocument/2006/bibliography"/>
   </ds:schemaRefs>

</xml_diff>